<commit_message>
add a gradle file demo
</commit_message>
<xml_diff>
--- a/gradle.docx
+++ b/gradle.docx
@@ -3887,10 +3887,1866 @@
     </w:p>
     <w:p>
       <w:pPr>
+        <w:pStyle w:val="HTML0"/>
+        <w:shd w:val="clear" w:color="auto" w:fill="FFFFFF"/>
+        <w:rPr>
+          <w:rFonts w:hint="eastAsia"/>
+          <w:color w:val="000000"/>
+          <w:sz w:val="18"/>
+          <w:szCs w:val="18"/>
+        </w:rPr>
+      </w:pPr>
+      <w:r>
+        <w:rPr>
+          <w:rFonts w:hint="eastAsia"/>
+        </w:rPr>
+        <w:t xml:space="preserve"> </w:t>
+      </w:r>
+      <w:r>
+        <w:rPr>
+          <w:rFonts w:hint="eastAsia"/>
+          <w:color w:val="000000"/>
+          <w:sz w:val="18"/>
+          <w:szCs w:val="18"/>
+        </w:rPr>
+        <w:br/>
+        <w:t xml:space="preserve">    </w:t>
+      </w:r>
+      <w:proofErr w:type="spellStart"/>
+      <w:proofErr w:type="gramStart"/>
+      <w:r>
+        <w:rPr>
+          <w:rFonts w:hint="eastAsia"/>
+          <w:color w:val="000000"/>
+          <w:sz w:val="18"/>
+          <w:szCs w:val="18"/>
+        </w:rPr>
+        <w:t>sourceSets</w:t>
+      </w:r>
+      <w:proofErr w:type="spellEnd"/>
+      <w:r>
+        <w:rPr>
+          <w:rFonts w:hint="eastAsia"/>
+          <w:color w:val="000000"/>
+          <w:sz w:val="18"/>
+          <w:szCs w:val="18"/>
+        </w:rPr>
+        <w:t>{</w:t>
+      </w:r>
+      <w:proofErr w:type="gramEnd"/>
+      <w:r>
+        <w:rPr>
+          <w:rFonts w:hint="eastAsia"/>
+          <w:color w:val="000000"/>
+          <w:sz w:val="18"/>
+          <w:szCs w:val="18"/>
+        </w:rPr>
+        <w:br/>
+        <w:t xml:space="preserve">        </w:t>
+      </w:r>
+      <w:r>
+        <w:rPr>
+          <w:rFonts w:hint="eastAsia"/>
+          <w:color w:val="000000"/>
+          <w:sz w:val="18"/>
+          <w:szCs w:val="18"/>
+        </w:rPr>
+        <w:t>main</w:t>
+      </w:r>
+      <w:r>
+        <w:rPr>
+          <w:rFonts w:hint="eastAsia"/>
+          <w:color w:val="000000"/>
+          <w:sz w:val="18"/>
+          <w:szCs w:val="18"/>
+        </w:rPr>
+        <w:t xml:space="preserve"> {</w:t>
+      </w:r>
+      <w:r>
+        <w:rPr>
+          <w:rFonts w:hint="eastAsia"/>
+          <w:color w:val="000000"/>
+          <w:sz w:val="18"/>
+          <w:szCs w:val="18"/>
+        </w:rPr>
+        <w:br/>
+        <w:t xml:space="preserve">            </w:t>
+      </w:r>
+      <w:proofErr w:type="spellStart"/>
+      <w:r>
+        <w:rPr>
+          <w:rFonts w:hint="eastAsia"/>
+          <w:color w:val="000000"/>
+          <w:sz w:val="18"/>
+          <w:szCs w:val="18"/>
+        </w:rPr>
+        <w:t>manifest.srcFile</w:t>
+      </w:r>
+      <w:proofErr w:type="spellEnd"/>
+      <w:r>
+        <w:rPr>
+          <w:rFonts w:hint="eastAsia"/>
+          <w:color w:val="000000"/>
+          <w:sz w:val="18"/>
+          <w:szCs w:val="18"/>
+        </w:rPr>
+        <w:t xml:space="preserve"> </w:t>
+      </w:r>
+      <w:r>
+        <w:rPr>
+          <w:rFonts w:hint="eastAsia"/>
+          <w:b/>
+          <w:bCs/>
+          <w:color w:val="008000"/>
+          <w:sz w:val="18"/>
+          <w:szCs w:val="18"/>
+        </w:rPr>
+        <w:t>'</w:t>
+      </w:r>
+      <w:proofErr w:type="spellStart"/>
+      <w:r>
+        <w:rPr>
+          <w:rFonts w:hint="eastAsia"/>
+          <w:b/>
+          <w:bCs/>
+          <w:color w:val="008000"/>
+          <w:sz w:val="18"/>
+          <w:szCs w:val="18"/>
+        </w:rPr>
+        <w:t>src</w:t>
+      </w:r>
+      <w:proofErr w:type="spellEnd"/>
+      <w:r>
+        <w:rPr>
+          <w:rFonts w:hint="eastAsia"/>
+          <w:b/>
+          <w:bCs/>
+          <w:color w:val="008000"/>
+          <w:sz w:val="18"/>
+          <w:szCs w:val="18"/>
+        </w:rPr>
+        <w:t>/main/AndroidManifest.xml'</w:t>
+      </w:r>
+      <w:r>
+        <w:rPr>
+          <w:rFonts w:hint="eastAsia"/>
+          <w:b/>
+          <w:bCs/>
+          <w:color w:val="008000"/>
+          <w:sz w:val="18"/>
+          <w:szCs w:val="18"/>
+        </w:rPr>
+        <w:br/>
+        <w:t xml:space="preserve">            </w:t>
+      </w:r>
+      <w:proofErr w:type="spellStart"/>
+      <w:r>
+        <w:rPr>
+          <w:rFonts w:hint="eastAsia"/>
+          <w:color w:val="000000"/>
+          <w:sz w:val="18"/>
+          <w:szCs w:val="18"/>
+        </w:rPr>
+        <w:t>java.srcDirs</w:t>
+      </w:r>
+      <w:proofErr w:type="spellEnd"/>
+      <w:r>
+        <w:rPr>
+          <w:rFonts w:hint="eastAsia"/>
+          <w:color w:val="000000"/>
+          <w:sz w:val="18"/>
+          <w:szCs w:val="18"/>
+        </w:rPr>
+        <w:t xml:space="preserve"> = [</w:t>
+      </w:r>
+      <w:r>
+        <w:rPr>
+          <w:rFonts w:hint="eastAsia"/>
+          <w:b/>
+          <w:bCs/>
+          <w:color w:val="008000"/>
+          <w:sz w:val="18"/>
+          <w:szCs w:val="18"/>
+        </w:rPr>
+        <w:t>'</w:t>
+      </w:r>
+      <w:proofErr w:type="spellStart"/>
+      <w:r>
+        <w:rPr>
+          <w:rFonts w:hint="eastAsia"/>
+          <w:b/>
+          <w:bCs/>
+          <w:color w:val="008000"/>
+          <w:sz w:val="18"/>
+          <w:szCs w:val="18"/>
+        </w:rPr>
+        <w:t>src</w:t>
+      </w:r>
+      <w:proofErr w:type="spellEnd"/>
+      <w:r>
+        <w:rPr>
+          <w:rFonts w:hint="eastAsia"/>
+          <w:b/>
+          <w:bCs/>
+          <w:color w:val="008000"/>
+          <w:sz w:val="18"/>
+          <w:szCs w:val="18"/>
+        </w:rPr>
+        <w:t>/</w:t>
+      </w:r>
+      <w:r>
+        <w:rPr>
+          <w:rFonts w:hint="eastAsia"/>
+          <w:color w:val="000000"/>
+          <w:sz w:val="18"/>
+          <w:szCs w:val="18"/>
+        </w:rPr>
+        <w:t xml:space="preserve"> </w:t>
+      </w:r>
+      <w:r>
+        <w:rPr>
+          <w:rFonts w:hint="eastAsia"/>
+          <w:color w:val="000000"/>
+          <w:sz w:val="18"/>
+          <w:szCs w:val="18"/>
+        </w:rPr>
+        <w:t>main</w:t>
+      </w:r>
+      <w:r>
+        <w:rPr>
+          <w:rFonts w:hint="eastAsia"/>
+          <w:color w:val="000000"/>
+          <w:sz w:val="18"/>
+          <w:szCs w:val="18"/>
+        </w:rPr>
+        <w:t xml:space="preserve"> </w:t>
+      </w:r>
+      <w:r>
+        <w:rPr>
+          <w:rFonts w:hint="eastAsia"/>
+          <w:b/>
+          <w:bCs/>
+          <w:color w:val="008000"/>
+          <w:sz w:val="18"/>
+          <w:szCs w:val="18"/>
+        </w:rPr>
+        <w:t>/java'</w:t>
+      </w:r>
+      <w:r>
+        <w:rPr>
+          <w:rFonts w:hint="eastAsia"/>
+          <w:color w:val="000000"/>
+          <w:sz w:val="18"/>
+          <w:szCs w:val="18"/>
+        </w:rPr>
+        <w:t>]</w:t>
+      </w:r>
+      <w:r>
+        <w:rPr>
+          <w:rFonts w:hint="eastAsia"/>
+          <w:color w:val="000000"/>
+          <w:sz w:val="18"/>
+          <w:szCs w:val="18"/>
+        </w:rPr>
+        <w:br/>
+        <w:t xml:space="preserve">            </w:t>
+      </w:r>
+      <w:proofErr w:type="spellStart"/>
+      <w:r>
+        <w:rPr>
+          <w:rFonts w:hint="eastAsia"/>
+          <w:color w:val="000000"/>
+          <w:sz w:val="18"/>
+          <w:szCs w:val="18"/>
+        </w:rPr>
+        <w:t>resources.srcDirs</w:t>
+      </w:r>
+      <w:proofErr w:type="spellEnd"/>
+      <w:r>
+        <w:rPr>
+          <w:rFonts w:hint="eastAsia"/>
+          <w:color w:val="000000"/>
+          <w:sz w:val="18"/>
+          <w:szCs w:val="18"/>
+        </w:rPr>
+        <w:t xml:space="preserve"> = [</w:t>
+      </w:r>
+      <w:r>
+        <w:rPr>
+          <w:rFonts w:hint="eastAsia"/>
+          <w:b/>
+          <w:bCs/>
+          <w:color w:val="008000"/>
+          <w:sz w:val="18"/>
+          <w:szCs w:val="18"/>
+        </w:rPr>
+        <w:t>'</w:t>
+      </w:r>
+      <w:proofErr w:type="spellStart"/>
+      <w:r>
+        <w:rPr>
+          <w:rFonts w:hint="eastAsia"/>
+          <w:b/>
+          <w:bCs/>
+          <w:color w:val="008000"/>
+          <w:sz w:val="18"/>
+          <w:szCs w:val="18"/>
+        </w:rPr>
+        <w:t>src</w:t>
+      </w:r>
+      <w:proofErr w:type="spellEnd"/>
+      <w:r>
+        <w:rPr>
+          <w:rFonts w:hint="eastAsia"/>
+          <w:b/>
+          <w:bCs/>
+          <w:color w:val="008000"/>
+          <w:sz w:val="18"/>
+          <w:szCs w:val="18"/>
+        </w:rPr>
+        <w:t>/main/resources'</w:t>
+      </w:r>
+      <w:r>
+        <w:rPr>
+          <w:rFonts w:hint="eastAsia"/>
+          <w:color w:val="000000"/>
+          <w:sz w:val="18"/>
+          <w:szCs w:val="18"/>
+        </w:rPr>
+        <w:t>]</w:t>
+      </w:r>
+      <w:r>
+        <w:rPr>
+          <w:rFonts w:hint="eastAsia"/>
+          <w:color w:val="000000"/>
+          <w:sz w:val="18"/>
+          <w:szCs w:val="18"/>
+        </w:rPr>
+        <w:br/>
+        <w:t xml:space="preserve">            </w:t>
+      </w:r>
+      <w:proofErr w:type="spellStart"/>
+      <w:r>
+        <w:rPr>
+          <w:rFonts w:hint="eastAsia"/>
+          <w:color w:val="000000"/>
+          <w:sz w:val="18"/>
+          <w:szCs w:val="18"/>
+        </w:rPr>
+        <w:t>aidl.srcDirs</w:t>
+      </w:r>
+      <w:proofErr w:type="spellEnd"/>
+      <w:r>
+        <w:rPr>
+          <w:rFonts w:hint="eastAsia"/>
+          <w:color w:val="000000"/>
+          <w:sz w:val="18"/>
+          <w:szCs w:val="18"/>
+        </w:rPr>
+        <w:t xml:space="preserve"> = [</w:t>
+      </w:r>
+      <w:r>
+        <w:rPr>
+          <w:rFonts w:hint="eastAsia"/>
+          <w:b/>
+          <w:bCs/>
+          <w:color w:val="008000"/>
+          <w:sz w:val="18"/>
+          <w:szCs w:val="18"/>
+        </w:rPr>
+        <w:t>'</w:t>
+      </w:r>
+      <w:proofErr w:type="spellStart"/>
+      <w:r>
+        <w:rPr>
+          <w:rFonts w:hint="eastAsia"/>
+          <w:b/>
+          <w:bCs/>
+          <w:color w:val="008000"/>
+          <w:sz w:val="18"/>
+          <w:szCs w:val="18"/>
+        </w:rPr>
+        <w:t>src</w:t>
+      </w:r>
+      <w:proofErr w:type="spellEnd"/>
+      <w:r>
+        <w:rPr>
+          <w:rFonts w:hint="eastAsia"/>
+          <w:b/>
+          <w:bCs/>
+          <w:color w:val="008000"/>
+          <w:sz w:val="18"/>
+          <w:szCs w:val="18"/>
+        </w:rPr>
+        <w:t>/main/</w:t>
+      </w:r>
+      <w:proofErr w:type="spellStart"/>
+      <w:r>
+        <w:rPr>
+          <w:rFonts w:hint="eastAsia"/>
+          <w:b/>
+          <w:bCs/>
+          <w:color w:val="008000"/>
+          <w:sz w:val="18"/>
+          <w:szCs w:val="18"/>
+        </w:rPr>
+        <w:t>aidl</w:t>
+      </w:r>
+      <w:proofErr w:type="spellEnd"/>
+      <w:r>
+        <w:rPr>
+          <w:rFonts w:hint="eastAsia"/>
+          <w:b/>
+          <w:bCs/>
+          <w:color w:val="008000"/>
+          <w:sz w:val="18"/>
+          <w:szCs w:val="18"/>
+        </w:rPr>
+        <w:t>'</w:t>
+      </w:r>
+      <w:r>
+        <w:rPr>
+          <w:rFonts w:hint="eastAsia"/>
+          <w:color w:val="000000"/>
+          <w:sz w:val="18"/>
+          <w:szCs w:val="18"/>
+        </w:rPr>
+        <w:t>]</w:t>
+      </w:r>
+      <w:r>
+        <w:rPr>
+          <w:rFonts w:hint="eastAsia"/>
+          <w:color w:val="000000"/>
+          <w:sz w:val="18"/>
+          <w:szCs w:val="18"/>
+        </w:rPr>
+        <w:br/>
+        <w:t xml:space="preserve">            </w:t>
+      </w:r>
+      <w:proofErr w:type="spellStart"/>
+      <w:r>
+        <w:rPr>
+          <w:rFonts w:hint="eastAsia"/>
+          <w:color w:val="000000"/>
+          <w:sz w:val="18"/>
+          <w:szCs w:val="18"/>
+        </w:rPr>
+        <w:t>renderscript.srcDirs</w:t>
+      </w:r>
+      <w:proofErr w:type="spellEnd"/>
+      <w:r>
+        <w:rPr>
+          <w:rFonts w:hint="eastAsia"/>
+          <w:color w:val="000000"/>
+          <w:sz w:val="18"/>
+          <w:szCs w:val="18"/>
+        </w:rPr>
+        <w:t xml:space="preserve"> = [</w:t>
+      </w:r>
+      <w:r>
+        <w:rPr>
+          <w:rFonts w:hint="eastAsia"/>
+          <w:b/>
+          <w:bCs/>
+          <w:color w:val="008000"/>
+          <w:sz w:val="18"/>
+          <w:szCs w:val="18"/>
+        </w:rPr>
+        <w:t>'</w:t>
+      </w:r>
+      <w:proofErr w:type="spellStart"/>
+      <w:r>
+        <w:rPr>
+          <w:rFonts w:hint="eastAsia"/>
+          <w:b/>
+          <w:bCs/>
+          <w:color w:val="008000"/>
+          <w:sz w:val="18"/>
+          <w:szCs w:val="18"/>
+        </w:rPr>
+        <w:t>src</w:t>
+      </w:r>
+      <w:proofErr w:type="spellEnd"/>
+      <w:r>
+        <w:rPr>
+          <w:rFonts w:hint="eastAsia"/>
+          <w:b/>
+          <w:bCs/>
+          <w:color w:val="008000"/>
+          <w:sz w:val="18"/>
+          <w:szCs w:val="18"/>
+        </w:rPr>
+        <w:t>/</w:t>
+      </w:r>
+      <w:proofErr w:type="spellStart"/>
+      <w:r>
+        <w:rPr>
+          <w:rFonts w:hint="eastAsia"/>
+          <w:b/>
+          <w:bCs/>
+          <w:color w:val="008000"/>
+          <w:sz w:val="18"/>
+          <w:szCs w:val="18"/>
+        </w:rPr>
+        <w:t>maom</w:t>
+      </w:r>
+      <w:proofErr w:type="spellEnd"/>
+      <w:r>
+        <w:rPr>
+          <w:rFonts w:hint="eastAsia"/>
+          <w:b/>
+          <w:bCs/>
+          <w:color w:val="008000"/>
+          <w:sz w:val="18"/>
+          <w:szCs w:val="18"/>
+        </w:rPr>
+        <w:t>'</w:t>
+      </w:r>
+      <w:r>
+        <w:rPr>
+          <w:rFonts w:hint="eastAsia"/>
+          <w:color w:val="000000"/>
+          <w:sz w:val="18"/>
+          <w:szCs w:val="18"/>
+        </w:rPr>
+        <w:t>]</w:t>
+      </w:r>
+      <w:r>
+        <w:rPr>
+          <w:rFonts w:hint="eastAsia"/>
+          <w:color w:val="000000"/>
+          <w:sz w:val="18"/>
+          <w:szCs w:val="18"/>
+        </w:rPr>
+        <w:br/>
+        <w:t xml:space="preserve">            </w:t>
+      </w:r>
+      <w:proofErr w:type="spellStart"/>
+      <w:r>
+        <w:rPr>
+          <w:rFonts w:hint="eastAsia"/>
+          <w:color w:val="000000"/>
+          <w:sz w:val="18"/>
+          <w:szCs w:val="18"/>
+        </w:rPr>
+        <w:t>res.srcDirs</w:t>
+      </w:r>
+      <w:proofErr w:type="spellEnd"/>
+      <w:r>
+        <w:rPr>
+          <w:rFonts w:hint="eastAsia"/>
+          <w:color w:val="000000"/>
+          <w:sz w:val="18"/>
+          <w:szCs w:val="18"/>
+        </w:rPr>
+        <w:t xml:space="preserve"> = [</w:t>
+      </w:r>
+      <w:r>
+        <w:rPr>
+          <w:rFonts w:hint="eastAsia"/>
+          <w:b/>
+          <w:bCs/>
+          <w:color w:val="008000"/>
+          <w:sz w:val="18"/>
+          <w:szCs w:val="18"/>
+        </w:rPr>
+        <w:t>'</w:t>
+      </w:r>
+      <w:proofErr w:type="spellStart"/>
+      <w:r>
+        <w:rPr>
+          <w:rFonts w:hint="eastAsia"/>
+          <w:b/>
+          <w:bCs/>
+          <w:color w:val="008000"/>
+          <w:sz w:val="18"/>
+          <w:szCs w:val="18"/>
+        </w:rPr>
+        <w:t>src</w:t>
+      </w:r>
+      <w:proofErr w:type="spellEnd"/>
+      <w:r>
+        <w:rPr>
+          <w:rFonts w:hint="eastAsia"/>
+          <w:b/>
+          <w:bCs/>
+          <w:color w:val="008000"/>
+          <w:sz w:val="18"/>
+          <w:szCs w:val="18"/>
+        </w:rPr>
+        <w:t>/main/res'</w:t>
+      </w:r>
+      <w:r>
+        <w:rPr>
+          <w:rFonts w:hint="eastAsia"/>
+          <w:color w:val="000000"/>
+          <w:sz w:val="18"/>
+          <w:szCs w:val="18"/>
+        </w:rPr>
+        <w:t>]</w:t>
+      </w:r>
+      <w:r>
+        <w:rPr>
+          <w:rFonts w:hint="eastAsia"/>
+          <w:color w:val="000000"/>
+          <w:sz w:val="18"/>
+          <w:szCs w:val="18"/>
+        </w:rPr>
+        <w:br/>
+        <w:t xml:space="preserve">            </w:t>
+      </w:r>
+      <w:proofErr w:type="spellStart"/>
+      <w:r>
+        <w:rPr>
+          <w:rFonts w:hint="eastAsia"/>
+          <w:color w:val="000000"/>
+          <w:sz w:val="18"/>
+          <w:szCs w:val="18"/>
+        </w:rPr>
+        <w:t>assets.srcDirs</w:t>
+      </w:r>
+      <w:proofErr w:type="spellEnd"/>
+      <w:r>
+        <w:rPr>
+          <w:rFonts w:hint="eastAsia"/>
+          <w:color w:val="000000"/>
+          <w:sz w:val="18"/>
+          <w:szCs w:val="18"/>
+        </w:rPr>
+        <w:t xml:space="preserve"> = [</w:t>
+      </w:r>
+      <w:r>
+        <w:rPr>
+          <w:rFonts w:hint="eastAsia"/>
+          <w:b/>
+          <w:bCs/>
+          <w:color w:val="008000"/>
+          <w:sz w:val="18"/>
+          <w:szCs w:val="18"/>
+        </w:rPr>
+        <w:t>'</w:t>
+      </w:r>
+      <w:proofErr w:type="spellStart"/>
+      <w:r>
+        <w:rPr>
+          <w:rFonts w:hint="eastAsia"/>
+          <w:b/>
+          <w:bCs/>
+          <w:color w:val="008000"/>
+          <w:sz w:val="18"/>
+          <w:szCs w:val="18"/>
+        </w:rPr>
+        <w:t>src</w:t>
+      </w:r>
+      <w:proofErr w:type="spellEnd"/>
+      <w:r>
+        <w:rPr>
+          <w:rFonts w:hint="eastAsia"/>
+          <w:b/>
+          <w:bCs/>
+          <w:color w:val="008000"/>
+          <w:sz w:val="18"/>
+          <w:szCs w:val="18"/>
+        </w:rPr>
+        <w:t>/main/assets'</w:t>
+      </w:r>
+      <w:r>
+        <w:rPr>
+          <w:rFonts w:hint="eastAsia"/>
+          <w:color w:val="000000"/>
+          <w:sz w:val="18"/>
+          <w:szCs w:val="18"/>
+        </w:rPr>
+        <w:t>]</w:t>
+      </w:r>
+      <w:r>
+        <w:rPr>
+          <w:rFonts w:hint="eastAsia"/>
+          <w:color w:val="000000"/>
+          <w:sz w:val="18"/>
+          <w:szCs w:val="18"/>
+        </w:rPr>
+        <w:br/>
+        <w:t xml:space="preserve">            </w:t>
+      </w:r>
+      <w:proofErr w:type="spellStart"/>
+      <w:r>
+        <w:rPr>
+          <w:rFonts w:hint="eastAsia"/>
+          <w:color w:val="000000"/>
+          <w:sz w:val="18"/>
+          <w:szCs w:val="18"/>
+        </w:rPr>
+        <w:t>jniLibs.srcDir</w:t>
+      </w:r>
+      <w:proofErr w:type="spellEnd"/>
+      <w:r>
+        <w:rPr>
+          <w:rFonts w:hint="eastAsia"/>
+          <w:color w:val="000000"/>
+          <w:sz w:val="18"/>
+          <w:szCs w:val="18"/>
+        </w:rPr>
+        <w:t xml:space="preserve"> </w:t>
+      </w:r>
+      <w:r>
+        <w:rPr>
+          <w:rFonts w:hint="eastAsia"/>
+          <w:b/>
+          <w:bCs/>
+          <w:color w:val="008000"/>
+          <w:sz w:val="18"/>
+          <w:szCs w:val="18"/>
+        </w:rPr>
+        <w:t>'</w:t>
+      </w:r>
+      <w:proofErr w:type="spellStart"/>
+      <w:r>
+        <w:rPr>
+          <w:rFonts w:hint="eastAsia"/>
+          <w:b/>
+          <w:bCs/>
+          <w:color w:val="008000"/>
+          <w:sz w:val="18"/>
+          <w:szCs w:val="18"/>
+        </w:rPr>
+        <w:t>src</w:t>
+      </w:r>
+      <w:proofErr w:type="spellEnd"/>
+      <w:r>
+        <w:rPr>
+          <w:rFonts w:hint="eastAsia"/>
+          <w:b/>
+          <w:bCs/>
+          <w:color w:val="008000"/>
+          <w:sz w:val="18"/>
+          <w:szCs w:val="18"/>
+        </w:rPr>
+        <w:t>/main/</w:t>
+      </w:r>
+      <w:proofErr w:type="spellStart"/>
+      <w:r>
+        <w:rPr>
+          <w:rFonts w:hint="eastAsia"/>
+          <w:b/>
+          <w:bCs/>
+          <w:color w:val="008000"/>
+          <w:sz w:val="18"/>
+          <w:szCs w:val="18"/>
+        </w:rPr>
+        <w:t>jniLibs</w:t>
+      </w:r>
+      <w:proofErr w:type="spellEnd"/>
+      <w:r>
+        <w:rPr>
+          <w:rFonts w:hint="eastAsia"/>
+          <w:b/>
+          <w:bCs/>
+          <w:color w:val="008000"/>
+          <w:sz w:val="18"/>
+          <w:szCs w:val="18"/>
+        </w:rPr>
+        <w:t>'</w:t>
+      </w:r>
+      <w:r>
+        <w:rPr>
+          <w:rFonts w:hint="eastAsia"/>
+          <w:b/>
+          <w:bCs/>
+          <w:color w:val="008000"/>
+          <w:sz w:val="18"/>
+          <w:szCs w:val="18"/>
+        </w:rPr>
+        <w:br/>
+        <w:t xml:space="preserve">        </w:t>
+      </w:r>
+      <w:r>
+        <w:rPr>
+          <w:rFonts w:hint="eastAsia"/>
+          <w:color w:val="000000"/>
+          <w:sz w:val="18"/>
+          <w:szCs w:val="18"/>
+        </w:rPr>
+        <w:t>}</w:t>
+      </w:r>
+    </w:p>
+    <w:p>
+      <w:pPr>
+        <w:pStyle w:val="HTML0"/>
+        <w:shd w:val="clear" w:color="auto" w:fill="FFFFFF"/>
+        <w:rPr>
+          <w:rFonts w:hint="eastAsia"/>
+          <w:color w:val="000000"/>
+          <w:sz w:val="18"/>
+          <w:szCs w:val="18"/>
+        </w:rPr>
+      </w:pPr>
+      <w:r>
+        <w:rPr>
+          <w:rFonts w:hint="eastAsia"/>
+          <w:color w:val="000000"/>
+          <w:sz w:val="18"/>
+          <w:szCs w:val="18"/>
+        </w:rPr>
+        <w:t>//下面这一部分可以是根据项目多渠道配置不同资源路径方式，注意如果是</w:t>
+      </w:r>
+      <w:proofErr w:type="spellStart"/>
+      <w:r>
+        <w:rPr>
+          <w:rFonts w:hint="eastAsia"/>
+          <w:color w:val="000000"/>
+          <w:sz w:val="18"/>
+          <w:szCs w:val="18"/>
+        </w:rPr>
+        <w:t>java.srcDirs</w:t>
+      </w:r>
+      <w:proofErr w:type="spellEnd"/>
+      <w:r>
+        <w:rPr>
+          <w:rFonts w:hint="eastAsia"/>
+          <w:color w:val="000000"/>
+          <w:sz w:val="18"/>
+          <w:szCs w:val="18"/>
+        </w:rPr>
+        <w:t>需要配置不同的文件，main下面和渠道下面不能存在相同的类，只能都存在</w:t>
+      </w:r>
+      <w:proofErr w:type="gramStart"/>
+      <w:r>
+        <w:rPr>
+          <w:rFonts w:hint="eastAsia"/>
+          <w:color w:val="000000"/>
+          <w:sz w:val="18"/>
+          <w:szCs w:val="18"/>
+        </w:rPr>
+        <w:t>于渠道名</w:t>
+      </w:r>
+      <w:proofErr w:type="gramEnd"/>
+      <w:r>
+        <w:rPr>
+          <w:rFonts w:hint="eastAsia"/>
+          <w:color w:val="000000"/>
+          <w:sz w:val="18"/>
+          <w:szCs w:val="18"/>
+        </w:rPr>
+        <w:t>的</w:t>
+      </w:r>
+      <w:proofErr w:type="gramStart"/>
+      <w:r>
+        <w:rPr>
+          <w:rFonts w:hint="eastAsia"/>
+          <w:color w:val="000000"/>
+          <w:sz w:val="18"/>
+          <w:szCs w:val="18"/>
+        </w:rPr>
+        <w:t>文件下面</w:t>
+      </w:r>
+      <w:proofErr w:type="gramEnd"/>
+      <w:r>
+        <w:rPr>
+          <w:rFonts w:hint="eastAsia"/>
+          <w:color w:val="000000"/>
+          <w:sz w:val="18"/>
+          <w:szCs w:val="18"/>
+        </w:rPr>
+        <w:br/>
+        <w:t xml:space="preserve">        offline{</w:t>
+      </w:r>
+      <w:r>
+        <w:rPr>
+          <w:rFonts w:hint="eastAsia"/>
+          <w:color w:val="000000"/>
+          <w:sz w:val="18"/>
+          <w:szCs w:val="18"/>
+        </w:rPr>
+        <w:br/>
+        <w:t xml:space="preserve">            </w:t>
+      </w:r>
+      <w:proofErr w:type="spellStart"/>
+      <w:r>
+        <w:rPr>
+          <w:rFonts w:hint="eastAsia"/>
+          <w:color w:val="000000"/>
+          <w:sz w:val="18"/>
+          <w:szCs w:val="18"/>
+        </w:rPr>
+        <w:t>res.srcDirs</w:t>
+      </w:r>
+      <w:proofErr w:type="spellEnd"/>
+      <w:r>
+        <w:rPr>
+          <w:rFonts w:hint="eastAsia"/>
+          <w:color w:val="000000"/>
+          <w:sz w:val="18"/>
+          <w:szCs w:val="18"/>
+        </w:rPr>
+        <w:t xml:space="preserve"> = [</w:t>
+      </w:r>
+      <w:r>
+        <w:rPr>
+          <w:rFonts w:hint="eastAsia"/>
+          <w:b/>
+          <w:bCs/>
+          <w:color w:val="008000"/>
+          <w:sz w:val="18"/>
+          <w:szCs w:val="18"/>
+        </w:rPr>
+        <w:t>'</w:t>
+      </w:r>
+      <w:proofErr w:type="spellStart"/>
+      <w:r>
+        <w:rPr>
+          <w:rFonts w:hint="eastAsia"/>
+          <w:b/>
+          <w:bCs/>
+          <w:color w:val="008000"/>
+          <w:sz w:val="18"/>
+          <w:szCs w:val="18"/>
+        </w:rPr>
+        <w:t>src</w:t>
+      </w:r>
+      <w:proofErr w:type="spellEnd"/>
+      <w:r>
+        <w:rPr>
+          <w:rFonts w:hint="eastAsia"/>
+          <w:b/>
+          <w:bCs/>
+          <w:color w:val="008000"/>
+          <w:sz w:val="18"/>
+          <w:szCs w:val="18"/>
+        </w:rPr>
+        <w:t>/offline/res'</w:t>
+      </w:r>
+      <w:r>
+        <w:rPr>
+          <w:rFonts w:hint="eastAsia"/>
+          <w:color w:val="000000"/>
+          <w:sz w:val="18"/>
+          <w:szCs w:val="18"/>
+        </w:rPr>
+        <w:t>]</w:t>
+      </w:r>
+      <w:r>
+        <w:rPr>
+          <w:rFonts w:hint="eastAsia"/>
+          <w:color w:val="000000"/>
+          <w:sz w:val="18"/>
+          <w:szCs w:val="18"/>
+        </w:rPr>
+        <w:br/>
+        <w:t xml:space="preserve">            </w:t>
+      </w:r>
+      <w:proofErr w:type="spellStart"/>
+      <w:r>
+        <w:rPr>
+          <w:rFonts w:hint="eastAsia"/>
+          <w:color w:val="000000"/>
+          <w:sz w:val="18"/>
+          <w:szCs w:val="18"/>
+        </w:rPr>
+        <w:t>manifest.srcFile</w:t>
+      </w:r>
+      <w:proofErr w:type="spellEnd"/>
+      <w:r>
+        <w:rPr>
+          <w:rFonts w:hint="eastAsia"/>
+          <w:color w:val="000000"/>
+          <w:sz w:val="18"/>
+          <w:szCs w:val="18"/>
+        </w:rPr>
+        <w:t xml:space="preserve"> </w:t>
+      </w:r>
+      <w:r>
+        <w:rPr>
+          <w:rFonts w:hint="eastAsia"/>
+          <w:b/>
+          <w:bCs/>
+          <w:color w:val="008000"/>
+          <w:sz w:val="18"/>
+          <w:szCs w:val="18"/>
+        </w:rPr>
+        <w:t>'</w:t>
+      </w:r>
+      <w:proofErr w:type="spellStart"/>
+      <w:r>
+        <w:rPr>
+          <w:rFonts w:hint="eastAsia"/>
+          <w:b/>
+          <w:bCs/>
+          <w:color w:val="008000"/>
+          <w:sz w:val="18"/>
+          <w:szCs w:val="18"/>
+        </w:rPr>
+        <w:t>src</w:t>
+      </w:r>
+      <w:proofErr w:type="spellEnd"/>
+      <w:r>
+        <w:rPr>
+          <w:rFonts w:hint="eastAsia"/>
+          <w:b/>
+          <w:bCs/>
+          <w:color w:val="008000"/>
+          <w:sz w:val="18"/>
+          <w:szCs w:val="18"/>
+        </w:rPr>
+        <w:t>/main/AndroidManifest.xml'</w:t>
+      </w:r>
+      <w:r>
+        <w:rPr>
+          <w:rFonts w:hint="eastAsia"/>
+          <w:b/>
+          <w:bCs/>
+          <w:color w:val="008000"/>
+          <w:sz w:val="18"/>
+          <w:szCs w:val="18"/>
+        </w:rPr>
+        <w:br/>
+        <w:t xml:space="preserve">            </w:t>
+      </w:r>
+      <w:proofErr w:type="spellStart"/>
+      <w:r>
+        <w:rPr>
+          <w:rFonts w:hint="eastAsia"/>
+          <w:color w:val="000000"/>
+          <w:sz w:val="18"/>
+          <w:szCs w:val="18"/>
+        </w:rPr>
+        <w:t>java.srcDirs</w:t>
+      </w:r>
+      <w:proofErr w:type="spellEnd"/>
+      <w:r>
+        <w:rPr>
+          <w:rFonts w:hint="eastAsia"/>
+          <w:color w:val="000000"/>
+          <w:sz w:val="18"/>
+          <w:szCs w:val="18"/>
+        </w:rPr>
+        <w:t xml:space="preserve"> = [</w:t>
+      </w:r>
+      <w:r>
+        <w:rPr>
+          <w:rFonts w:hint="eastAsia"/>
+          <w:b/>
+          <w:bCs/>
+          <w:color w:val="008000"/>
+          <w:sz w:val="18"/>
+          <w:szCs w:val="18"/>
+        </w:rPr>
+        <w:t>'</w:t>
+      </w:r>
+      <w:proofErr w:type="spellStart"/>
+      <w:r>
+        <w:rPr>
+          <w:rFonts w:hint="eastAsia"/>
+          <w:b/>
+          <w:bCs/>
+          <w:color w:val="008000"/>
+          <w:sz w:val="18"/>
+          <w:szCs w:val="18"/>
+        </w:rPr>
+        <w:t>src</w:t>
+      </w:r>
+      <w:proofErr w:type="spellEnd"/>
+      <w:r>
+        <w:rPr>
+          <w:rFonts w:hint="eastAsia"/>
+          <w:b/>
+          <w:bCs/>
+          <w:color w:val="008000"/>
+          <w:sz w:val="18"/>
+          <w:szCs w:val="18"/>
+        </w:rPr>
+        <w:t>/offline/java'</w:t>
+      </w:r>
+      <w:r>
+        <w:rPr>
+          <w:rFonts w:hint="eastAsia"/>
+          <w:color w:val="000000"/>
+          <w:sz w:val="18"/>
+          <w:szCs w:val="18"/>
+        </w:rPr>
+        <w:t>]</w:t>
+      </w:r>
+      <w:r>
+        <w:rPr>
+          <w:rFonts w:hint="eastAsia"/>
+          <w:color w:val="000000"/>
+          <w:sz w:val="18"/>
+          <w:szCs w:val="18"/>
+        </w:rPr>
+        <w:br/>
+        <w:t xml:space="preserve">            </w:t>
+      </w:r>
+      <w:proofErr w:type="spellStart"/>
+      <w:r>
+        <w:rPr>
+          <w:rFonts w:hint="eastAsia"/>
+          <w:color w:val="000000"/>
+          <w:sz w:val="18"/>
+          <w:szCs w:val="18"/>
+        </w:rPr>
+        <w:t>resources.srcDirs</w:t>
+      </w:r>
+      <w:proofErr w:type="spellEnd"/>
+      <w:r>
+        <w:rPr>
+          <w:rFonts w:hint="eastAsia"/>
+          <w:color w:val="000000"/>
+          <w:sz w:val="18"/>
+          <w:szCs w:val="18"/>
+        </w:rPr>
+        <w:t xml:space="preserve"> = [</w:t>
+      </w:r>
+      <w:r>
+        <w:rPr>
+          <w:rFonts w:hint="eastAsia"/>
+          <w:b/>
+          <w:bCs/>
+          <w:color w:val="008000"/>
+          <w:sz w:val="18"/>
+          <w:szCs w:val="18"/>
+        </w:rPr>
+        <w:t>'</w:t>
+      </w:r>
+      <w:proofErr w:type="spellStart"/>
+      <w:r>
+        <w:rPr>
+          <w:rFonts w:hint="eastAsia"/>
+          <w:b/>
+          <w:bCs/>
+          <w:color w:val="008000"/>
+          <w:sz w:val="18"/>
+          <w:szCs w:val="18"/>
+        </w:rPr>
+        <w:t>src</w:t>
+      </w:r>
+      <w:proofErr w:type="spellEnd"/>
+      <w:r>
+        <w:rPr>
+          <w:rFonts w:hint="eastAsia"/>
+          <w:b/>
+          <w:bCs/>
+          <w:color w:val="008000"/>
+          <w:sz w:val="18"/>
+          <w:szCs w:val="18"/>
+        </w:rPr>
+        <w:t>/main/resources'</w:t>
+      </w:r>
+      <w:r>
+        <w:rPr>
+          <w:rFonts w:hint="eastAsia"/>
+          <w:color w:val="000000"/>
+          <w:sz w:val="18"/>
+          <w:szCs w:val="18"/>
+        </w:rPr>
+        <w:t>]</w:t>
+      </w:r>
+      <w:r>
+        <w:rPr>
+          <w:rFonts w:hint="eastAsia"/>
+          <w:color w:val="000000"/>
+          <w:sz w:val="18"/>
+          <w:szCs w:val="18"/>
+        </w:rPr>
+        <w:br/>
+        <w:t xml:space="preserve">            </w:t>
+      </w:r>
+      <w:proofErr w:type="spellStart"/>
+      <w:r>
+        <w:rPr>
+          <w:rFonts w:hint="eastAsia"/>
+          <w:color w:val="000000"/>
+          <w:sz w:val="18"/>
+          <w:szCs w:val="18"/>
+        </w:rPr>
+        <w:t>aidl.srcDirs</w:t>
+      </w:r>
+      <w:proofErr w:type="spellEnd"/>
+      <w:r>
+        <w:rPr>
+          <w:rFonts w:hint="eastAsia"/>
+          <w:color w:val="000000"/>
+          <w:sz w:val="18"/>
+          <w:szCs w:val="18"/>
+        </w:rPr>
+        <w:t xml:space="preserve"> = [</w:t>
+      </w:r>
+      <w:r>
+        <w:rPr>
+          <w:rFonts w:hint="eastAsia"/>
+          <w:b/>
+          <w:bCs/>
+          <w:color w:val="008000"/>
+          <w:sz w:val="18"/>
+          <w:szCs w:val="18"/>
+        </w:rPr>
+        <w:t>'</w:t>
+      </w:r>
+      <w:proofErr w:type="spellStart"/>
+      <w:r>
+        <w:rPr>
+          <w:rFonts w:hint="eastAsia"/>
+          <w:b/>
+          <w:bCs/>
+          <w:color w:val="008000"/>
+          <w:sz w:val="18"/>
+          <w:szCs w:val="18"/>
+        </w:rPr>
+        <w:t>src</w:t>
+      </w:r>
+      <w:proofErr w:type="spellEnd"/>
+      <w:r>
+        <w:rPr>
+          <w:rFonts w:hint="eastAsia"/>
+          <w:b/>
+          <w:bCs/>
+          <w:color w:val="008000"/>
+          <w:sz w:val="18"/>
+          <w:szCs w:val="18"/>
+        </w:rPr>
+        <w:t>/main/</w:t>
+      </w:r>
+      <w:proofErr w:type="spellStart"/>
+      <w:r>
+        <w:rPr>
+          <w:rFonts w:hint="eastAsia"/>
+          <w:b/>
+          <w:bCs/>
+          <w:color w:val="008000"/>
+          <w:sz w:val="18"/>
+          <w:szCs w:val="18"/>
+        </w:rPr>
+        <w:t>aidl</w:t>
+      </w:r>
+      <w:proofErr w:type="spellEnd"/>
+      <w:r>
+        <w:rPr>
+          <w:rFonts w:hint="eastAsia"/>
+          <w:b/>
+          <w:bCs/>
+          <w:color w:val="008000"/>
+          <w:sz w:val="18"/>
+          <w:szCs w:val="18"/>
+        </w:rPr>
+        <w:t>'</w:t>
+      </w:r>
+      <w:r>
+        <w:rPr>
+          <w:rFonts w:hint="eastAsia"/>
+          <w:color w:val="000000"/>
+          <w:sz w:val="18"/>
+          <w:szCs w:val="18"/>
+        </w:rPr>
+        <w:t>]</w:t>
+      </w:r>
+      <w:r>
+        <w:rPr>
+          <w:rFonts w:hint="eastAsia"/>
+          <w:color w:val="000000"/>
+          <w:sz w:val="18"/>
+          <w:szCs w:val="18"/>
+        </w:rPr>
+        <w:br/>
+        <w:t xml:space="preserve">            </w:t>
+      </w:r>
+      <w:proofErr w:type="spellStart"/>
+      <w:r>
+        <w:rPr>
+          <w:rFonts w:hint="eastAsia"/>
+          <w:color w:val="000000"/>
+          <w:sz w:val="18"/>
+          <w:szCs w:val="18"/>
+        </w:rPr>
+        <w:t>renderscript.srcDirs</w:t>
+      </w:r>
+      <w:proofErr w:type="spellEnd"/>
+      <w:r>
+        <w:rPr>
+          <w:rFonts w:hint="eastAsia"/>
+          <w:color w:val="000000"/>
+          <w:sz w:val="18"/>
+          <w:szCs w:val="18"/>
+        </w:rPr>
+        <w:t xml:space="preserve"> = [</w:t>
+      </w:r>
+      <w:r>
+        <w:rPr>
+          <w:rFonts w:hint="eastAsia"/>
+          <w:b/>
+          <w:bCs/>
+          <w:color w:val="008000"/>
+          <w:sz w:val="18"/>
+          <w:szCs w:val="18"/>
+        </w:rPr>
+        <w:t>'</w:t>
+      </w:r>
+      <w:proofErr w:type="spellStart"/>
+      <w:r>
+        <w:rPr>
+          <w:rFonts w:hint="eastAsia"/>
+          <w:b/>
+          <w:bCs/>
+          <w:color w:val="008000"/>
+          <w:sz w:val="18"/>
+          <w:szCs w:val="18"/>
+        </w:rPr>
+        <w:t>src</w:t>
+      </w:r>
+      <w:proofErr w:type="spellEnd"/>
+      <w:r>
+        <w:rPr>
+          <w:rFonts w:hint="eastAsia"/>
+          <w:b/>
+          <w:bCs/>
+          <w:color w:val="008000"/>
+          <w:sz w:val="18"/>
+          <w:szCs w:val="18"/>
+        </w:rPr>
+        <w:t>/</w:t>
+      </w:r>
+      <w:proofErr w:type="spellStart"/>
+      <w:r>
+        <w:rPr>
+          <w:rFonts w:hint="eastAsia"/>
+          <w:b/>
+          <w:bCs/>
+          <w:color w:val="008000"/>
+          <w:sz w:val="18"/>
+          <w:szCs w:val="18"/>
+        </w:rPr>
+        <w:t>maom</w:t>
+      </w:r>
+      <w:proofErr w:type="spellEnd"/>
+      <w:r>
+        <w:rPr>
+          <w:rFonts w:hint="eastAsia"/>
+          <w:b/>
+          <w:bCs/>
+          <w:color w:val="008000"/>
+          <w:sz w:val="18"/>
+          <w:szCs w:val="18"/>
+        </w:rPr>
+        <w:t>'</w:t>
+      </w:r>
+      <w:r>
+        <w:rPr>
+          <w:rFonts w:hint="eastAsia"/>
+          <w:color w:val="000000"/>
+          <w:sz w:val="18"/>
+          <w:szCs w:val="18"/>
+        </w:rPr>
+        <w:t>]</w:t>
+      </w:r>
+      <w:r>
+        <w:rPr>
+          <w:rFonts w:hint="eastAsia"/>
+          <w:color w:val="000000"/>
+          <w:sz w:val="18"/>
+          <w:szCs w:val="18"/>
+        </w:rPr>
+        <w:br/>
+        <w:t xml:space="preserve">            </w:t>
+      </w:r>
+      <w:proofErr w:type="spellStart"/>
+      <w:r>
+        <w:rPr>
+          <w:rFonts w:hint="eastAsia"/>
+          <w:color w:val="000000"/>
+          <w:sz w:val="18"/>
+          <w:szCs w:val="18"/>
+        </w:rPr>
+        <w:t>assets.srcDirs</w:t>
+      </w:r>
+      <w:proofErr w:type="spellEnd"/>
+      <w:r>
+        <w:rPr>
+          <w:rFonts w:hint="eastAsia"/>
+          <w:color w:val="000000"/>
+          <w:sz w:val="18"/>
+          <w:szCs w:val="18"/>
+        </w:rPr>
+        <w:t xml:space="preserve"> = [</w:t>
+      </w:r>
+      <w:r>
+        <w:rPr>
+          <w:rFonts w:hint="eastAsia"/>
+          <w:b/>
+          <w:bCs/>
+          <w:color w:val="008000"/>
+          <w:sz w:val="18"/>
+          <w:szCs w:val="18"/>
+        </w:rPr>
+        <w:t>'</w:t>
+      </w:r>
+      <w:proofErr w:type="spellStart"/>
+      <w:r>
+        <w:rPr>
+          <w:rFonts w:hint="eastAsia"/>
+          <w:b/>
+          <w:bCs/>
+          <w:color w:val="008000"/>
+          <w:sz w:val="18"/>
+          <w:szCs w:val="18"/>
+        </w:rPr>
+        <w:t>src</w:t>
+      </w:r>
+      <w:proofErr w:type="spellEnd"/>
+      <w:r>
+        <w:rPr>
+          <w:rFonts w:hint="eastAsia"/>
+          <w:b/>
+          <w:bCs/>
+          <w:color w:val="008000"/>
+          <w:sz w:val="18"/>
+          <w:szCs w:val="18"/>
+        </w:rPr>
+        <w:t>/main/assets'</w:t>
+      </w:r>
+      <w:r>
+        <w:rPr>
+          <w:rFonts w:hint="eastAsia"/>
+          <w:color w:val="000000"/>
+          <w:sz w:val="18"/>
+          <w:szCs w:val="18"/>
+        </w:rPr>
+        <w:t>]</w:t>
+      </w:r>
+      <w:r>
+        <w:rPr>
+          <w:rFonts w:hint="eastAsia"/>
+          <w:color w:val="000000"/>
+          <w:sz w:val="18"/>
+          <w:szCs w:val="18"/>
+        </w:rPr>
+        <w:br/>
+        <w:t xml:space="preserve">            </w:t>
+      </w:r>
+      <w:proofErr w:type="spellStart"/>
+      <w:r>
+        <w:rPr>
+          <w:rFonts w:hint="eastAsia"/>
+          <w:color w:val="000000"/>
+          <w:sz w:val="18"/>
+          <w:szCs w:val="18"/>
+        </w:rPr>
+        <w:t>jniLibs.srcDir</w:t>
+      </w:r>
+      <w:proofErr w:type="spellEnd"/>
+      <w:r>
+        <w:rPr>
+          <w:rFonts w:hint="eastAsia"/>
+          <w:color w:val="000000"/>
+          <w:sz w:val="18"/>
+          <w:szCs w:val="18"/>
+        </w:rPr>
+        <w:t xml:space="preserve"> </w:t>
+      </w:r>
+      <w:r>
+        <w:rPr>
+          <w:rFonts w:hint="eastAsia"/>
+          <w:b/>
+          <w:bCs/>
+          <w:color w:val="008000"/>
+          <w:sz w:val="18"/>
+          <w:szCs w:val="18"/>
+        </w:rPr>
+        <w:t>'</w:t>
+      </w:r>
+      <w:proofErr w:type="spellStart"/>
+      <w:r>
+        <w:rPr>
+          <w:rFonts w:hint="eastAsia"/>
+          <w:b/>
+          <w:bCs/>
+          <w:color w:val="008000"/>
+          <w:sz w:val="18"/>
+          <w:szCs w:val="18"/>
+        </w:rPr>
+        <w:t>src</w:t>
+      </w:r>
+      <w:proofErr w:type="spellEnd"/>
+      <w:r>
+        <w:rPr>
+          <w:rFonts w:hint="eastAsia"/>
+          <w:b/>
+          <w:bCs/>
+          <w:color w:val="008000"/>
+          <w:sz w:val="18"/>
+          <w:szCs w:val="18"/>
+        </w:rPr>
+        <w:t>/main/</w:t>
+      </w:r>
+      <w:proofErr w:type="spellStart"/>
+      <w:r>
+        <w:rPr>
+          <w:rFonts w:hint="eastAsia"/>
+          <w:b/>
+          <w:bCs/>
+          <w:color w:val="008000"/>
+          <w:sz w:val="18"/>
+          <w:szCs w:val="18"/>
+        </w:rPr>
+        <w:t>jniLibs</w:t>
+      </w:r>
+      <w:proofErr w:type="spellEnd"/>
+      <w:r>
+        <w:rPr>
+          <w:rFonts w:hint="eastAsia"/>
+          <w:b/>
+          <w:bCs/>
+          <w:color w:val="008000"/>
+          <w:sz w:val="18"/>
+          <w:szCs w:val="18"/>
+        </w:rPr>
+        <w:t>'</w:t>
+      </w:r>
+      <w:r>
+        <w:rPr>
+          <w:rFonts w:hint="eastAsia"/>
+          <w:b/>
+          <w:bCs/>
+          <w:color w:val="008000"/>
+          <w:sz w:val="18"/>
+          <w:szCs w:val="18"/>
+        </w:rPr>
+        <w:br/>
+        <w:t xml:space="preserve">        </w:t>
+      </w:r>
+      <w:r>
+        <w:rPr>
+          <w:rFonts w:hint="eastAsia"/>
+          <w:color w:val="000000"/>
+          <w:sz w:val="18"/>
+          <w:szCs w:val="18"/>
+        </w:rPr>
+        <w:t>}</w:t>
+      </w:r>
+    </w:p>
+    <w:p>
+      <w:pPr>
+        <w:pStyle w:val="HTML0"/>
+        <w:shd w:val="clear" w:color="auto" w:fill="FFFFFF"/>
+        <w:rPr>
+          <w:rFonts w:hint="eastAsia"/>
+          <w:color w:val="000000"/>
+          <w:sz w:val="18"/>
+          <w:szCs w:val="18"/>
+        </w:rPr>
+      </w:pPr>
+    </w:p>
+    <w:p>
+      <w:pPr>
+        <w:pStyle w:val="HTML0"/>
+        <w:shd w:val="clear" w:color="auto" w:fill="FFFFFF"/>
+        <w:rPr>
+          <w:color w:val="000000"/>
+          <w:sz w:val="18"/>
+          <w:szCs w:val="18"/>
+        </w:rPr>
+      </w:pPr>
+      <w:r>
+        <w:rPr>
+          <w:rFonts w:hint="eastAsia"/>
+          <w:color w:val="000000"/>
+          <w:sz w:val="18"/>
+          <w:szCs w:val="18"/>
+        </w:rPr>
+        <w:t>也可如下方式制定资源路径</w:t>
+      </w:r>
+      <w:r>
+        <w:rPr>
+          <w:rFonts w:hint="eastAsia"/>
+          <w:color w:val="000000"/>
+          <w:sz w:val="18"/>
+          <w:szCs w:val="18"/>
+        </w:rPr>
+        <w:br/>
+      </w:r>
+      <w:r>
+        <w:rPr>
+          <w:rFonts w:hint="eastAsia"/>
+          <w:i/>
+          <w:iCs/>
+          <w:color w:val="808080"/>
+          <w:sz w:val="18"/>
+          <w:szCs w:val="18"/>
+        </w:rPr>
+        <w:t xml:space="preserve">//        </w:t>
+      </w:r>
+      <w:proofErr w:type="spellStart"/>
+      <w:r>
+        <w:rPr>
+          <w:rFonts w:hint="eastAsia"/>
+          <w:i/>
+          <w:iCs/>
+          <w:color w:val="808080"/>
+          <w:sz w:val="18"/>
+          <w:szCs w:val="18"/>
+        </w:rPr>
+        <w:t>offline.res.srcDirs</w:t>
+      </w:r>
+      <w:proofErr w:type="spellEnd"/>
+      <w:r>
+        <w:rPr>
+          <w:rFonts w:hint="eastAsia"/>
+          <w:i/>
+          <w:iCs/>
+          <w:color w:val="808080"/>
+          <w:sz w:val="18"/>
+          <w:szCs w:val="18"/>
+        </w:rPr>
+        <w:t xml:space="preserve"> = ['</w:t>
+      </w:r>
+      <w:proofErr w:type="spellStart"/>
+      <w:r>
+        <w:rPr>
+          <w:rFonts w:hint="eastAsia"/>
+          <w:i/>
+          <w:iCs/>
+          <w:color w:val="808080"/>
+          <w:sz w:val="18"/>
+          <w:szCs w:val="18"/>
+        </w:rPr>
+        <w:t>src</w:t>
+      </w:r>
+      <w:proofErr w:type="spellEnd"/>
+      <w:r>
+        <w:rPr>
+          <w:rFonts w:hint="eastAsia"/>
+          <w:i/>
+          <w:iCs/>
+          <w:color w:val="808080"/>
+          <w:sz w:val="18"/>
+          <w:szCs w:val="18"/>
+        </w:rPr>
+        <w:t>/main/res-offline']</w:t>
+      </w:r>
+      <w:r>
+        <w:rPr>
+          <w:rFonts w:hint="eastAsia"/>
+          <w:i/>
+          <w:iCs/>
+          <w:color w:val="808080"/>
+          <w:sz w:val="18"/>
+          <w:szCs w:val="18"/>
+        </w:rPr>
+        <w:br/>
+        <w:t xml:space="preserve">//        </w:t>
+      </w:r>
+      <w:proofErr w:type="spellStart"/>
+      <w:r>
+        <w:rPr>
+          <w:rFonts w:hint="eastAsia"/>
+          <w:i/>
+          <w:iCs/>
+          <w:color w:val="808080"/>
+          <w:sz w:val="18"/>
+          <w:szCs w:val="18"/>
+        </w:rPr>
+        <w:t>online.res.srcDirs</w:t>
+      </w:r>
+      <w:proofErr w:type="spellEnd"/>
+      <w:r>
+        <w:rPr>
+          <w:rFonts w:hint="eastAsia"/>
+          <w:i/>
+          <w:iCs/>
+          <w:color w:val="808080"/>
+          <w:sz w:val="18"/>
+          <w:szCs w:val="18"/>
+        </w:rPr>
+        <w:t xml:space="preserve"> = ['</w:t>
+      </w:r>
+      <w:proofErr w:type="spellStart"/>
+      <w:r>
+        <w:rPr>
+          <w:rFonts w:hint="eastAsia"/>
+          <w:i/>
+          <w:iCs/>
+          <w:color w:val="808080"/>
+          <w:sz w:val="18"/>
+          <w:szCs w:val="18"/>
+        </w:rPr>
+        <w:t>src</w:t>
+      </w:r>
+      <w:proofErr w:type="spellEnd"/>
+      <w:r>
+        <w:rPr>
+          <w:rFonts w:hint="eastAsia"/>
+          <w:i/>
+          <w:iCs/>
+          <w:color w:val="808080"/>
+          <w:sz w:val="18"/>
+          <w:szCs w:val="18"/>
+        </w:rPr>
+        <w:t>/main/res-online']</w:t>
+      </w:r>
+      <w:r>
+        <w:rPr>
+          <w:rFonts w:hint="eastAsia"/>
+          <w:i/>
+          <w:iCs/>
+          <w:color w:val="808080"/>
+          <w:sz w:val="18"/>
+          <w:szCs w:val="18"/>
+        </w:rPr>
+        <w:br/>
+      </w:r>
+      <w:r>
+        <w:rPr>
+          <w:rFonts w:hint="eastAsia"/>
+          <w:i/>
+          <w:iCs/>
+          <w:color w:val="808080"/>
+          <w:sz w:val="18"/>
+          <w:szCs w:val="18"/>
+        </w:rPr>
+        <w:br/>
+        <w:t xml:space="preserve">//        </w:t>
+      </w:r>
+      <w:proofErr w:type="spellStart"/>
+      <w:r>
+        <w:rPr>
+          <w:rFonts w:hint="eastAsia"/>
+          <w:i/>
+          <w:iCs/>
+          <w:color w:val="808080"/>
+          <w:sz w:val="18"/>
+          <w:szCs w:val="18"/>
+        </w:rPr>
+        <w:t>offline.res.srcDirs</w:t>
+      </w:r>
+      <w:proofErr w:type="spellEnd"/>
+      <w:r>
+        <w:rPr>
+          <w:rFonts w:hint="eastAsia"/>
+          <w:i/>
+          <w:iCs/>
+          <w:color w:val="808080"/>
+          <w:sz w:val="18"/>
+          <w:szCs w:val="18"/>
+        </w:rPr>
+        <w:t xml:space="preserve"> = ['</w:t>
+      </w:r>
+      <w:proofErr w:type="spellStart"/>
+      <w:r>
+        <w:rPr>
+          <w:rFonts w:hint="eastAsia"/>
+          <w:i/>
+          <w:iCs/>
+          <w:color w:val="808080"/>
+          <w:sz w:val="18"/>
+          <w:szCs w:val="18"/>
+        </w:rPr>
+        <w:t>src</w:t>
+      </w:r>
+      <w:proofErr w:type="spellEnd"/>
+      <w:r>
+        <w:rPr>
+          <w:rFonts w:hint="eastAsia"/>
+          <w:i/>
+          <w:iCs/>
+          <w:color w:val="808080"/>
+          <w:sz w:val="18"/>
+          <w:szCs w:val="18"/>
+        </w:rPr>
+        <w:t>/offline/res']</w:t>
+      </w:r>
+      <w:r>
+        <w:rPr>
+          <w:rFonts w:hint="eastAsia"/>
+          <w:i/>
+          <w:iCs/>
+          <w:color w:val="808080"/>
+          <w:sz w:val="18"/>
+          <w:szCs w:val="18"/>
+        </w:rPr>
+        <w:br/>
+      </w:r>
+      <w:r>
+        <w:rPr>
+          <w:rFonts w:hint="eastAsia"/>
+          <w:i/>
+          <w:iCs/>
+          <w:color w:val="808080"/>
+          <w:sz w:val="18"/>
+          <w:szCs w:val="18"/>
+        </w:rPr>
+        <w:lastRenderedPageBreak/>
+        <w:t xml:space="preserve">//        </w:t>
+      </w:r>
+      <w:proofErr w:type="spellStart"/>
+      <w:r>
+        <w:rPr>
+          <w:rFonts w:hint="eastAsia"/>
+          <w:i/>
+          <w:iCs/>
+          <w:color w:val="808080"/>
+          <w:sz w:val="18"/>
+          <w:szCs w:val="18"/>
+        </w:rPr>
+        <w:t>online.res.srcDirs</w:t>
+      </w:r>
+      <w:proofErr w:type="spellEnd"/>
+      <w:r>
+        <w:rPr>
+          <w:rFonts w:hint="eastAsia"/>
+          <w:i/>
+          <w:iCs/>
+          <w:color w:val="808080"/>
+          <w:sz w:val="18"/>
+          <w:szCs w:val="18"/>
+        </w:rPr>
+        <w:t xml:space="preserve"> = ['</w:t>
+      </w:r>
+      <w:proofErr w:type="spellStart"/>
+      <w:r>
+        <w:rPr>
+          <w:rFonts w:hint="eastAsia"/>
+          <w:i/>
+          <w:iCs/>
+          <w:color w:val="808080"/>
+          <w:sz w:val="18"/>
+          <w:szCs w:val="18"/>
+        </w:rPr>
+        <w:t>src</w:t>
+      </w:r>
+      <w:proofErr w:type="spellEnd"/>
+      <w:r>
+        <w:rPr>
+          <w:rFonts w:hint="eastAsia"/>
+          <w:i/>
+          <w:iCs/>
+          <w:color w:val="808080"/>
+          <w:sz w:val="18"/>
+          <w:szCs w:val="18"/>
+        </w:rPr>
+        <w:t>/online/java']</w:t>
+      </w:r>
+      <w:r>
+        <w:rPr>
+          <w:rFonts w:hint="eastAsia"/>
+          <w:i/>
+          <w:iCs/>
+          <w:color w:val="808080"/>
+          <w:sz w:val="18"/>
+          <w:szCs w:val="18"/>
+        </w:rPr>
+        <w:br/>
+        <w:t xml:space="preserve">    </w:t>
+      </w:r>
+      <w:r>
+        <w:rPr>
+          <w:rFonts w:hint="eastAsia"/>
+          <w:color w:val="000000"/>
+          <w:sz w:val="18"/>
+          <w:szCs w:val="18"/>
+        </w:rPr>
+        <w:t>}</w:t>
+      </w:r>
+    </w:p>
+    <w:p>
+      <w:pPr>
         <w:pStyle w:val="1"/>
-        <w:rPr>
-          <w:rFonts w:hint="eastAsia"/>
-        </w:rPr>
       </w:pPr>
       <w:r>
         <w:t>8.G</w:t>
@@ -4203,16 +6059,17 @@
     <w:p>
       <w:pPr>
         <w:rPr>
-          <w:rFonts w:ascii="Verdana" w:hAnsi="Verdana" w:hint="eastAsia"/>
+          <w:rFonts w:ascii="Verdana" w:hAnsi="Verdana"/>
           <w:color w:val="333333"/>
           <w:szCs w:val="21"/>
           <w:shd w:val="clear" w:color="auto" w:fill="FFFFFF"/>
         </w:rPr>
       </w:pPr>
+    </w:p>
+    <w:p>
       <w:bookmarkStart w:id="0" w:name="_GoBack"/>
       <w:bookmarkEnd w:id="0"/>
     </w:p>
-    <w:p/>
     <w:p/>
     <w:p/>
     <w:sectPr>

</xml_diff>